<commit_message>
Thuc hien du an
</commit_message>
<xml_diff>
--- a/CT300_B2105548_B2111789_JIRA.docx
+++ b/CT300_B2105548_B2111789_JIRA.docx
@@ -1051,18 +1051,7 @@
           <w:szCs w:val="28"/>
           <w:lang w:val="es-ES"/>
         </w:rPr>
-        <w:t>0</w:t>
-      </w:r>
-      <w:r>
-        <w:rPr>
-          <w:bCs/>
-          <w:i/>
-          <w:iCs/>
-          <w:sz w:val="28"/>
-          <w:szCs w:val="28"/>
-          <w:lang w:val="es-ES"/>
-        </w:rPr>
-        <w:t>9</w:t>
+        <w:t>11</w:t>
       </w:r>
       <w:r>
         <w:rPr>
@@ -1092,7 +1081,7 @@
         <w:pStyle w:val="Heading1"/>
       </w:pPr>
       <w:bookmarkStart w:id="1" w:name="_Toc175149193"/>
-      <w:bookmarkStart w:id="2" w:name="_Toc182005835"/>
+      <w:bookmarkStart w:id="2" w:name="_Toc182046957"/>
       <w:r>
         <w:lastRenderedPageBreak/>
         <w:t>MỤC LỤC</w:t>
@@ -1164,7 +1153,7 @@
             </w:rPr>
             <w:fldChar w:fldCharType="separate"/>
           </w:r>
-          <w:hyperlink w:anchor="_Toc182005835" w:history="1">
+          <w:hyperlink w:anchor="_Toc182046957" w:history="1">
             <w:r>
               <w:rPr>
                 <w:rStyle w:val="Hyperlink"/>
@@ -1191,7 +1180,7 @@
                 <w:noProof/>
                 <w:webHidden/>
               </w:rPr>
-              <w:instrText xml:space="preserve"> PAGEREF _Toc182005835 \h </w:instrText>
+              <w:instrText xml:space="preserve"> PAGEREF _Toc182046957 \h </w:instrText>
             </w:r>
             <w:r>
               <w:rPr>
@@ -1239,7 +1228,7 @@
               <w14:ligatures w14:val="standardContextual"/>
             </w:rPr>
           </w:pPr>
-          <w:hyperlink w:anchor="_Toc182005836" w:history="1">
+          <w:hyperlink w:anchor="_Toc182046958" w:history="1">
             <w:r>
               <w:rPr>
                 <w:rStyle w:val="Hyperlink"/>
@@ -1266,7 +1255,7 @@
                 <w:noProof/>
                 <w:webHidden/>
               </w:rPr>
-              <w:instrText xml:space="preserve"> PAGEREF _Toc182005836 \h </w:instrText>
+              <w:instrText xml:space="preserve"> PAGEREF _Toc182046958 \h </w:instrText>
             </w:r>
             <w:r>
               <w:rPr>
@@ -1314,13 +1303,13 @@
               <w14:ligatures w14:val="standardContextual"/>
             </w:rPr>
           </w:pPr>
-          <w:hyperlink w:anchor="_Toc182005837" w:history="1">
+          <w:hyperlink w:anchor="_Toc182046959" w:history="1">
             <w:r>
               <w:rPr>
                 <w:rStyle w:val="Hyperlink"/>
                 <w:noProof/>
               </w:rPr>
-              <w:t>TẠO PROJECT – SRUM</w:t>
+              <w:t>THỰC HIỆN DỰ ÁN</w:t>
             </w:r>
             <w:r>
               <w:rPr>
@@ -1341,7 +1330,7 @@
                 <w:noProof/>
                 <w:webHidden/>
               </w:rPr>
-              <w:instrText xml:space="preserve"> PAGEREF _Toc182005837 \h </w:instrText>
+              <w:instrText xml:space="preserve"> PAGEREF _Toc182046959 \h </w:instrText>
             </w:r>
             <w:r>
               <w:rPr>
@@ -1388,27 +1377,161 @@
               <w14:ligatures w14:val="standardContextual"/>
             </w:rPr>
           </w:pPr>
-          <w:hyperlink w:anchor="_Toc182005838" w:history="1">
+          <w:hyperlink w:anchor="_Toc182046960" w:history="1">
             <w:r>
               <w:rPr>
                 <w:rStyle w:val="Hyperlink"/>
                 <w:noProof/>
               </w:rPr>
-              <w:t>1. Tạo tài kh</w:t>
-            </w:r>
+              <w:t>1. Tạo tài khoản và dự án:</w:t>
+            </w:r>
+            <w:r>
+              <w:rPr>
+                <w:noProof/>
+                <w:webHidden/>
+              </w:rPr>
+              <w:tab/>
+            </w:r>
+            <w:r>
+              <w:rPr>
+                <w:noProof/>
+                <w:webHidden/>
+              </w:rPr>
+              <w:fldChar w:fldCharType="begin"/>
+            </w:r>
+            <w:r>
+              <w:rPr>
+                <w:noProof/>
+                <w:webHidden/>
+              </w:rPr>
+              <w:instrText xml:space="preserve"> PAGEREF _Toc182046960 \h </w:instrText>
+            </w:r>
+            <w:r>
+              <w:rPr>
+                <w:noProof/>
+                <w:webHidden/>
+              </w:rPr>
+            </w:r>
+            <w:r>
+              <w:rPr>
+                <w:noProof/>
+                <w:webHidden/>
+              </w:rPr>
+              <w:fldChar w:fldCharType="separate"/>
+            </w:r>
+            <w:r>
+              <w:rPr>
+                <w:noProof/>
+                <w:webHidden/>
+              </w:rPr>
+              <w:t>4</w:t>
+            </w:r>
+            <w:r>
+              <w:rPr>
+                <w:noProof/>
+                <w:webHidden/>
+              </w:rPr>
+              <w:fldChar w:fldCharType="end"/>
+            </w:r>
+          </w:hyperlink>
+        </w:p>
+        <w:p>
+          <w:pPr>
+            <w:pStyle w:val="TOC3"/>
+            <w:tabs>
+              <w:tab w:val="right" w:leader="dot" w:pos="8777"/>
+            </w:tabs>
+            <w:rPr>
+              <w:rFonts w:asciiTheme="minorHAnsi" w:eastAsiaTheme="minorEastAsia" w:hAnsiTheme="minorHAnsi" w:cstheme="minorBidi"/>
+              <w:noProof/>
+              <w:kern w:val="2"/>
+              <w:sz w:val="22"/>
+              <w:szCs w:val="22"/>
+              <w:lang w:eastAsia="en-US"/>
+              <w14:ligatures w14:val="standardContextual"/>
+            </w:rPr>
+          </w:pPr>
+          <w:hyperlink w:anchor="_Toc182046961" w:history="1">
             <w:r>
               <w:rPr>
                 <w:rStyle w:val="Hyperlink"/>
                 <w:noProof/>
               </w:rPr>
-              <w:t>o</w:t>
-            </w:r>
+              <w:t>2. Tạo một số user stories trong Backlog (UML)</w:t>
+            </w:r>
+            <w:r>
+              <w:rPr>
+                <w:noProof/>
+                <w:webHidden/>
+              </w:rPr>
+              <w:tab/>
+            </w:r>
+            <w:r>
+              <w:rPr>
+                <w:noProof/>
+                <w:webHidden/>
+              </w:rPr>
+              <w:fldChar w:fldCharType="begin"/>
+            </w:r>
+            <w:r>
+              <w:rPr>
+                <w:noProof/>
+                <w:webHidden/>
+              </w:rPr>
+              <w:instrText xml:space="preserve"> PAGEREF _Toc182046961 \h </w:instrText>
+            </w:r>
+            <w:r>
+              <w:rPr>
+                <w:noProof/>
+                <w:webHidden/>
+              </w:rPr>
+            </w:r>
+            <w:r>
+              <w:rPr>
+                <w:noProof/>
+                <w:webHidden/>
+              </w:rPr>
+              <w:fldChar w:fldCharType="separate"/>
+            </w:r>
+            <w:r>
+              <w:rPr>
+                <w:noProof/>
+                <w:webHidden/>
+              </w:rPr>
+              <w:t>4</w:t>
+            </w:r>
+            <w:r>
+              <w:rPr>
+                <w:noProof/>
+                <w:webHidden/>
+              </w:rPr>
+              <w:fldChar w:fldCharType="end"/>
+            </w:r>
+          </w:hyperlink>
+        </w:p>
+        <w:p>
+          <w:pPr>
+            <w:pStyle w:val="TOC3"/>
+            <w:tabs>
+              <w:tab w:val="right" w:leader="dot" w:pos="8777"/>
+            </w:tabs>
+            <w:rPr>
+              <w:rFonts w:asciiTheme="minorHAnsi" w:eastAsiaTheme="minorEastAsia" w:hAnsiTheme="minorHAnsi" w:cstheme="minorBidi"/>
+              <w:noProof/>
+              <w:kern w:val="2"/>
+              <w:sz w:val="22"/>
+              <w:szCs w:val="22"/>
+              <w:lang w:eastAsia="en-US"/>
+              <w14:ligatures w14:val="standardContextual"/>
+            </w:rPr>
+          </w:pPr>
+          <w:hyperlink w:anchor="_Toc182046962" w:history="1">
             <w:r>
               <w:rPr>
                 <w:rStyle w:val="Hyperlink"/>
                 <w:noProof/>
               </w:rPr>
-              <w:t>ản và dự án:</w:t>
+              <w:t>3. Thay đổi nội dung Spring và Spring Goal của dự án:</w:t>
             </w:r>
             <w:r>
               <w:rPr>
@@ -1429,7 +1552,7 @@
                 <w:noProof/>
                 <w:webHidden/>
               </w:rPr>
-              <w:instrText xml:space="preserve"> PAGEREF _Toc182005838 \h </w:instrText>
+              <w:instrText xml:space="preserve"> PAGEREF _Toc182046962 \h </w:instrText>
             </w:r>
             <w:r>
               <w:rPr>
@@ -1449,7 +1572,229 @@
                 <w:noProof/>
                 <w:webHidden/>
               </w:rPr>
-              <w:t>4</w:t>
+              <w:t>6</w:t>
+            </w:r>
+            <w:r>
+              <w:rPr>
+                <w:noProof/>
+                <w:webHidden/>
+              </w:rPr>
+              <w:fldChar w:fldCharType="end"/>
+            </w:r>
+          </w:hyperlink>
+        </w:p>
+        <w:p>
+          <w:pPr>
+            <w:pStyle w:val="TOC3"/>
+            <w:tabs>
+              <w:tab w:val="right" w:leader="dot" w:pos="8777"/>
+            </w:tabs>
+            <w:rPr>
+              <w:rFonts w:asciiTheme="minorHAnsi" w:eastAsiaTheme="minorEastAsia" w:hAnsiTheme="minorHAnsi" w:cstheme="minorBidi"/>
+              <w:noProof/>
+              <w:kern w:val="2"/>
+              <w:sz w:val="22"/>
+              <w:szCs w:val="22"/>
+              <w:lang w:eastAsia="en-US"/>
+              <w14:ligatures w14:val="standardContextual"/>
+            </w:rPr>
+          </w:pPr>
+          <w:hyperlink w:anchor="_Toc182046963" w:history="1">
+            <w:r>
+              <w:rPr>
+                <w:rStyle w:val="Hyperlink"/>
+                <w:noProof/>
+              </w:rPr>
+              <w:t>4. Tổ chức cuộc họp:</w:t>
+            </w:r>
+            <w:r>
+              <w:rPr>
+                <w:noProof/>
+                <w:webHidden/>
+              </w:rPr>
+              <w:tab/>
+            </w:r>
+            <w:r>
+              <w:rPr>
+                <w:noProof/>
+                <w:webHidden/>
+              </w:rPr>
+              <w:fldChar w:fldCharType="begin"/>
+            </w:r>
+            <w:r>
+              <w:rPr>
+                <w:noProof/>
+                <w:webHidden/>
+              </w:rPr>
+              <w:instrText xml:space="preserve"> PAGEREF _Toc182046963 \h </w:instrText>
+            </w:r>
+            <w:r>
+              <w:rPr>
+                <w:noProof/>
+                <w:webHidden/>
+              </w:rPr>
+            </w:r>
+            <w:r>
+              <w:rPr>
+                <w:noProof/>
+                <w:webHidden/>
+              </w:rPr>
+              <w:fldChar w:fldCharType="separate"/>
+            </w:r>
+            <w:r>
+              <w:rPr>
+                <w:noProof/>
+                <w:webHidden/>
+              </w:rPr>
+              <w:t>8</w:t>
+            </w:r>
+            <w:r>
+              <w:rPr>
+                <w:noProof/>
+                <w:webHidden/>
+              </w:rPr>
+              <w:fldChar w:fldCharType="end"/>
+            </w:r>
+          </w:hyperlink>
+        </w:p>
+        <w:p>
+          <w:pPr>
+            <w:pStyle w:val="TOC3"/>
+            <w:tabs>
+              <w:tab w:val="right" w:leader="dot" w:pos="8777"/>
+            </w:tabs>
+            <w:rPr>
+              <w:rFonts w:asciiTheme="minorHAnsi" w:eastAsiaTheme="minorEastAsia" w:hAnsiTheme="minorHAnsi" w:cstheme="minorBidi"/>
+              <w:noProof/>
+              <w:kern w:val="2"/>
+              <w:sz w:val="22"/>
+              <w:szCs w:val="22"/>
+              <w:lang w:eastAsia="en-US"/>
+              <w14:ligatures w14:val="standardContextual"/>
+            </w:rPr>
+          </w:pPr>
+          <w:hyperlink w:anchor="_Toc182046964" w:history="1">
+            <w:r>
+              <w:rPr>
+                <w:rStyle w:val="Hyperlink"/>
+                <w:noProof/>
+              </w:rPr>
+              <w:t>5. Kết thúc cuộc họp</w:t>
+            </w:r>
+            <w:r>
+              <w:rPr>
+                <w:noProof/>
+                <w:webHidden/>
+              </w:rPr>
+              <w:tab/>
+            </w:r>
+            <w:r>
+              <w:rPr>
+                <w:noProof/>
+                <w:webHidden/>
+              </w:rPr>
+              <w:fldChar w:fldCharType="begin"/>
+            </w:r>
+            <w:r>
+              <w:rPr>
+                <w:noProof/>
+                <w:webHidden/>
+              </w:rPr>
+              <w:instrText xml:space="preserve"> PAGEREF _Toc182046964 \h </w:instrText>
+            </w:r>
+            <w:r>
+              <w:rPr>
+                <w:noProof/>
+                <w:webHidden/>
+              </w:rPr>
+            </w:r>
+            <w:r>
+              <w:rPr>
+                <w:noProof/>
+                <w:webHidden/>
+              </w:rPr>
+              <w:fldChar w:fldCharType="separate"/>
+            </w:r>
+            <w:r>
+              <w:rPr>
+                <w:noProof/>
+                <w:webHidden/>
+              </w:rPr>
+              <w:t>11</w:t>
+            </w:r>
+            <w:r>
+              <w:rPr>
+                <w:noProof/>
+                <w:webHidden/>
+              </w:rPr>
+              <w:fldChar w:fldCharType="end"/>
+            </w:r>
+          </w:hyperlink>
+        </w:p>
+        <w:p>
+          <w:pPr>
+            <w:pStyle w:val="TOC3"/>
+            <w:tabs>
+              <w:tab w:val="right" w:leader="dot" w:pos="8777"/>
+            </w:tabs>
+            <w:rPr>
+              <w:rFonts w:asciiTheme="minorHAnsi" w:eastAsiaTheme="minorEastAsia" w:hAnsiTheme="minorHAnsi" w:cstheme="minorBidi"/>
+              <w:noProof/>
+              <w:kern w:val="2"/>
+              <w:sz w:val="22"/>
+              <w:szCs w:val="22"/>
+              <w:lang w:eastAsia="en-US"/>
+              <w14:ligatures w14:val="standardContextual"/>
+            </w:rPr>
+          </w:pPr>
+          <w:hyperlink w:anchor="_Toc182046965" w:history="1">
+            <w:r>
+              <w:rPr>
+                <w:rStyle w:val="Hyperlink"/>
+                <w:noProof/>
+              </w:rPr>
+              <w:t>6. Tổ chức lại cuộc họp – Scrum – hoàn thành công việc</w:t>
+            </w:r>
+            <w:r>
+              <w:rPr>
+                <w:noProof/>
+                <w:webHidden/>
+              </w:rPr>
+              <w:tab/>
+            </w:r>
+            <w:r>
+              <w:rPr>
+                <w:noProof/>
+                <w:webHidden/>
+              </w:rPr>
+              <w:fldChar w:fldCharType="begin"/>
+            </w:r>
+            <w:r>
+              <w:rPr>
+                <w:noProof/>
+                <w:webHidden/>
+              </w:rPr>
+              <w:instrText xml:space="preserve"> PAGEREF _Toc182046965 \h </w:instrText>
+            </w:r>
+            <w:r>
+              <w:rPr>
+                <w:noProof/>
+                <w:webHidden/>
+              </w:rPr>
+            </w:r>
+            <w:r>
+              <w:rPr>
+                <w:noProof/>
+                <w:webHidden/>
+              </w:rPr>
+              <w:fldChar w:fldCharType="separate"/>
+            </w:r>
+            <w:r>
+              <w:rPr>
+                <w:noProof/>
+                <w:webHidden/>
+              </w:rPr>
+              <w:t>12</w:t>
             </w:r>
             <w:r>
               <w:rPr>
@@ -1474,52 +1819,30 @@
     <w:p>
       <w:pPr>
         <w:pStyle w:val="Heading1"/>
-      </w:pPr>
-      <w:r>
-        <w:br w:type="page"/>
-      </w:r>
-    </w:p>
-    <w:p>
-      <w:pPr>
-        <w:pStyle w:val="Heading1"/>
-      </w:pPr>
-      <w:bookmarkStart w:id="3" w:name="_Toc182005836"/>
-      <w:r>
-        <w:lastRenderedPageBreak/>
-        <w:t>DANH MỤC HÌNH – BIỂU BẢNG</w:t>
-      </w:r>
-      <w:bookmarkEnd w:id="3"/>
-    </w:p>
-    <w:p>
-      <w:pPr>
         <w:spacing w:after="0" w:line="240" w:lineRule="auto"/>
         <w:ind w:firstLine="0"/>
-        <w:jc w:val="left"/>
-      </w:pPr>
+        <w:jc w:val="both"/>
+      </w:pPr>
+      <w:r>
+        <w:br w:type="page"/>
+      </w:r>
     </w:p>
     <w:p>
       <w:pPr>
         <w:pStyle w:val="Heading2"/>
-        <w:jc w:val="both"/>
-      </w:pPr>
-      <w:r>
-        <w:br w:type="page"/>
-      </w:r>
-    </w:p>
-    <w:p>
-      <w:pPr>
-        <w:pStyle w:val="Heading2"/>
-      </w:pPr>
+      </w:pPr>
+      <w:bookmarkStart w:id="3" w:name="_Toc182046959"/>
       <w:r>
         <w:lastRenderedPageBreak/>
         <w:t>THỰC HIỆN DỰ ÁN</w:t>
       </w:r>
+      <w:bookmarkEnd w:id="3"/>
     </w:p>
     <w:p>
       <w:pPr>
         <w:pStyle w:val="Heading3"/>
       </w:pPr>
-      <w:bookmarkStart w:id="4" w:name="_Toc182005838"/>
+      <w:bookmarkStart w:id="4" w:name="_Toc182046960"/>
       <w:r>
         <w:t>1. Tạo tài khoản và dự án:</w:t>
       </w:r>
@@ -1538,6 +1861,9 @@
         <w:ind w:firstLine="0"/>
       </w:pPr>
       <w:r>
+        <w:rPr>
+          <w:noProof/>
+        </w:rPr>
         <w:drawing>
           <wp:inline distT="0" distB="0" distL="0" distR="0" wp14:anchorId="4E05008C" wp14:editId="3A711B0E">
             <wp:extent cx="5579745" cy="2724150"/>
@@ -1588,6 +1914,9 @@
         <w:ind w:firstLine="0"/>
       </w:pPr>
       <w:r>
+        <w:rPr>
+          <w:noProof/>
+        </w:rPr>
         <w:drawing>
           <wp:inline distT="0" distB="0" distL="0" distR="0" wp14:anchorId="13512467" wp14:editId="3B145757">
             <wp:extent cx="5579745" cy="2242185"/>
@@ -1629,6 +1958,7 @@
       <w:pPr>
         <w:pStyle w:val="Heading3"/>
       </w:pPr>
+      <w:bookmarkStart w:id="5" w:name="_Toc182046961"/>
       <w:r>
         <w:t xml:space="preserve">2. </w:t>
       </w:r>
@@ -1641,6 +1971,7 @@
       <w:r>
         <w:t>UML)</w:t>
       </w:r>
+      <w:bookmarkEnd w:id="5"/>
     </w:p>
     <w:p>
       <w:pPr>
@@ -1757,10 +2088,1048 @@
         </w:drawing>
       </w:r>
     </w:p>
-    <w:p/>
+    <w:p>
+      <w:pPr>
+        <w:pStyle w:val="ListParagraph"/>
+        <w:numPr>
+          <w:ilvl w:val="0"/>
+          <w:numId w:val="10"/>
+        </w:numPr>
+      </w:pPr>
+      <w:r>
+        <w:t xml:space="preserve">Lần được tạo các Sprint Scrum: </w:t>
+      </w:r>
+    </w:p>
+    <w:p>
+      <w:pPr>
+        <w:ind w:firstLine="0"/>
+      </w:pPr>
+      <w:r>
+        <w:lastRenderedPageBreak/>
+        <w:drawing>
+          <wp:inline distT="0" distB="0" distL="0" distR="0" wp14:anchorId="3F58D467" wp14:editId="20152D25">
+            <wp:extent cx="5579745" cy="2722880"/>
+            <wp:effectExtent l="0" t="0" r="1905" b="1270"/>
+            <wp:docPr id="1128963257" name="Picture 1"/>
+            <wp:cNvGraphicFramePr>
+              <a:graphicFrameLocks xmlns:a="http://schemas.openxmlformats.org/drawingml/2006/main" noChangeAspect="1"/>
+            </wp:cNvGraphicFramePr>
+            <a:graphic xmlns:a="http://schemas.openxmlformats.org/drawingml/2006/main">
+              <a:graphicData uri="http://schemas.openxmlformats.org/drawingml/2006/picture">
+                <pic:pic xmlns:pic="http://schemas.openxmlformats.org/drawingml/2006/picture">
+                  <pic:nvPicPr>
+                    <pic:cNvPr id="1128963257" name=""/>
+                    <pic:cNvPicPr/>
+                  </pic:nvPicPr>
+                  <pic:blipFill>
+                    <a:blip r:embed="rId16"/>
+                    <a:stretch>
+                      <a:fillRect/>
+                    </a:stretch>
+                  </pic:blipFill>
+                  <pic:spPr>
+                    <a:xfrm>
+                      <a:off x="0" y="0"/>
+                      <a:ext cx="5579745" cy="2722880"/>
+                    </a:xfrm>
+                    <a:prstGeom prst="rect">
+                      <a:avLst/>
+                    </a:prstGeom>
+                  </pic:spPr>
+                </pic:pic>
+              </a:graphicData>
+            </a:graphic>
+          </wp:inline>
+        </w:drawing>
+      </w:r>
+    </w:p>
+    <w:p>
+      <w:pPr>
+        <w:pStyle w:val="Heading3"/>
+      </w:pPr>
+      <w:bookmarkStart w:id="6" w:name="_Toc182046962"/>
+      <w:r>
+        <w:t xml:space="preserve">3. </w:t>
+      </w:r>
+      <w:r>
+        <w:t xml:space="preserve">Thay đổi nội dung Spring </w:t>
+      </w:r>
+      <w:r>
+        <w:t xml:space="preserve">và Spring Goal </w:t>
+      </w:r>
+      <w:r>
+        <w:t>của dự án:</w:t>
+      </w:r>
+      <w:bookmarkEnd w:id="6"/>
+      <w:r>
+        <w:t xml:space="preserve"> </w:t>
+      </w:r>
+    </w:p>
+    <w:p>
+      <w:pPr>
+        <w:ind w:firstLine="0"/>
+      </w:pPr>
+      <w:r>
+        <w:drawing>
+          <wp:inline distT="0" distB="0" distL="0" distR="0" wp14:anchorId="3DD06FFD" wp14:editId="12C296F4">
+            <wp:extent cx="5579745" cy="2783205"/>
+            <wp:effectExtent l="0" t="0" r="1905" b="0"/>
+            <wp:docPr id="1820765142" name="Picture 1"/>
+            <wp:cNvGraphicFramePr>
+              <a:graphicFrameLocks xmlns:a="http://schemas.openxmlformats.org/drawingml/2006/main" noChangeAspect="1"/>
+            </wp:cNvGraphicFramePr>
+            <a:graphic xmlns:a="http://schemas.openxmlformats.org/drawingml/2006/main">
+              <a:graphicData uri="http://schemas.openxmlformats.org/drawingml/2006/picture">
+                <pic:pic xmlns:pic="http://schemas.openxmlformats.org/drawingml/2006/picture">
+                  <pic:nvPicPr>
+                    <pic:cNvPr id="1820765142" name=""/>
+                    <pic:cNvPicPr/>
+                  </pic:nvPicPr>
+                  <pic:blipFill>
+                    <a:blip r:embed="rId17"/>
+                    <a:stretch>
+                      <a:fillRect/>
+                    </a:stretch>
+                  </pic:blipFill>
+                  <pic:spPr>
+                    <a:xfrm>
+                      <a:off x="0" y="0"/>
+                      <a:ext cx="5579745" cy="2783205"/>
+                    </a:xfrm>
+                    <a:prstGeom prst="rect">
+                      <a:avLst/>
+                    </a:prstGeom>
+                  </pic:spPr>
+                </pic:pic>
+              </a:graphicData>
+            </a:graphic>
+          </wp:inline>
+        </w:drawing>
+      </w:r>
+    </w:p>
+    <w:p>
+      <w:pPr>
+        <w:pStyle w:val="ListParagraph"/>
+        <w:numPr>
+          <w:ilvl w:val="0"/>
+          <w:numId w:val="10"/>
+        </w:numPr>
+      </w:pPr>
+      <w:r>
+        <w:t>Tạo thêm spring và spring goal:</w:t>
+      </w:r>
+    </w:p>
+    <w:p>
+      <w:pPr>
+        <w:ind w:firstLine="0"/>
+      </w:pPr>
+      <w:r>
+        <w:lastRenderedPageBreak/>
+        <w:drawing>
+          <wp:inline distT="0" distB="0" distL="0" distR="0" wp14:anchorId="7BE4DCE8" wp14:editId="261C36A9">
+            <wp:extent cx="5579745" cy="2830830"/>
+            <wp:effectExtent l="0" t="0" r="1905" b="7620"/>
+            <wp:docPr id="1756194703" name="Picture 1"/>
+            <wp:cNvGraphicFramePr>
+              <a:graphicFrameLocks xmlns:a="http://schemas.openxmlformats.org/drawingml/2006/main" noChangeAspect="1"/>
+            </wp:cNvGraphicFramePr>
+            <a:graphic xmlns:a="http://schemas.openxmlformats.org/drawingml/2006/main">
+              <a:graphicData uri="http://schemas.openxmlformats.org/drawingml/2006/picture">
+                <pic:pic xmlns:pic="http://schemas.openxmlformats.org/drawingml/2006/picture">
+                  <pic:nvPicPr>
+                    <pic:cNvPr id="1756194703" name=""/>
+                    <pic:cNvPicPr/>
+                  </pic:nvPicPr>
+                  <pic:blipFill>
+                    <a:blip r:embed="rId18"/>
+                    <a:stretch>
+                      <a:fillRect/>
+                    </a:stretch>
+                  </pic:blipFill>
+                  <pic:spPr>
+                    <a:xfrm>
+                      <a:off x="0" y="0"/>
+                      <a:ext cx="5579745" cy="2830830"/>
+                    </a:xfrm>
+                    <a:prstGeom prst="rect">
+                      <a:avLst/>
+                    </a:prstGeom>
+                  </pic:spPr>
+                </pic:pic>
+              </a:graphicData>
+            </a:graphic>
+          </wp:inline>
+        </w:drawing>
+      </w:r>
+    </w:p>
+    <w:p>
+      <w:pPr>
+        <w:ind w:firstLine="0"/>
+      </w:pPr>
+    </w:p>
+    <w:p>
+      <w:pPr>
+        <w:pStyle w:val="Heading3"/>
+      </w:pPr>
+      <w:bookmarkStart w:id="7" w:name="_Toc182046963"/>
+      <w:r>
+        <w:lastRenderedPageBreak/>
+        <w:t>4. Tổ chức cuộc họp:</w:t>
+      </w:r>
+      <w:bookmarkEnd w:id="7"/>
+    </w:p>
+    <w:p>
+      <w:pPr>
+        <w:ind w:firstLine="0"/>
+      </w:pPr>
+      <w:r>
+        <w:drawing>
+          <wp:inline distT="0" distB="0" distL="0" distR="0" wp14:anchorId="598845B3" wp14:editId="2401155A">
+            <wp:extent cx="5579745" cy="5303520"/>
+            <wp:effectExtent l="0" t="0" r="1905" b="0"/>
+            <wp:docPr id="1685608198" name="Picture 1"/>
+            <wp:cNvGraphicFramePr>
+              <a:graphicFrameLocks xmlns:a="http://schemas.openxmlformats.org/drawingml/2006/main" noChangeAspect="1"/>
+            </wp:cNvGraphicFramePr>
+            <a:graphic xmlns:a="http://schemas.openxmlformats.org/drawingml/2006/main">
+              <a:graphicData uri="http://schemas.openxmlformats.org/drawingml/2006/picture">
+                <pic:pic xmlns:pic="http://schemas.openxmlformats.org/drawingml/2006/picture">
+                  <pic:nvPicPr>
+                    <pic:cNvPr id="1685608198" name=""/>
+                    <pic:cNvPicPr/>
+                  </pic:nvPicPr>
+                  <pic:blipFill>
+                    <a:blip r:embed="rId19"/>
+                    <a:stretch>
+                      <a:fillRect/>
+                    </a:stretch>
+                  </pic:blipFill>
+                  <pic:spPr>
+                    <a:xfrm>
+                      <a:off x="0" y="0"/>
+                      <a:ext cx="5579745" cy="5303520"/>
+                    </a:xfrm>
+                    <a:prstGeom prst="rect">
+                      <a:avLst/>
+                    </a:prstGeom>
+                  </pic:spPr>
+                </pic:pic>
+              </a:graphicData>
+            </a:graphic>
+          </wp:inline>
+        </w:drawing>
+      </w:r>
+    </w:p>
+    <w:p>
+      <w:pPr>
+        <w:ind w:firstLine="0"/>
+      </w:pPr>
+      <w:r>
+        <w:t>Đặt lịch và nhấn nút start để bắt đầu</w:t>
+      </w:r>
+      <w:r>
+        <w:t xml:space="preserve">, khi đó giao diện cuộc họp sẽ có dạng: </w:t>
+      </w:r>
+    </w:p>
+    <w:p>
+      <w:pPr>
+        <w:ind w:firstLine="0"/>
+      </w:pPr>
+      <w:r>
+        <w:lastRenderedPageBreak/>
+        <w:drawing>
+          <wp:inline distT="0" distB="0" distL="0" distR="0" wp14:anchorId="67920FAA" wp14:editId="0F9B4D6B">
+            <wp:extent cx="5579745" cy="2872105"/>
+            <wp:effectExtent l="0" t="0" r="1905" b="4445"/>
+            <wp:docPr id="247406680" name="Picture 1"/>
+            <wp:cNvGraphicFramePr>
+              <a:graphicFrameLocks xmlns:a="http://schemas.openxmlformats.org/drawingml/2006/main" noChangeAspect="1"/>
+            </wp:cNvGraphicFramePr>
+            <a:graphic xmlns:a="http://schemas.openxmlformats.org/drawingml/2006/main">
+              <a:graphicData uri="http://schemas.openxmlformats.org/drawingml/2006/picture">
+                <pic:pic xmlns:pic="http://schemas.openxmlformats.org/drawingml/2006/picture">
+                  <pic:nvPicPr>
+                    <pic:cNvPr id="247406680" name=""/>
+                    <pic:cNvPicPr/>
+                  </pic:nvPicPr>
+                  <pic:blipFill>
+                    <a:blip r:embed="rId20"/>
+                    <a:stretch>
+                      <a:fillRect/>
+                    </a:stretch>
+                  </pic:blipFill>
+                  <pic:spPr>
+                    <a:xfrm>
+                      <a:off x="0" y="0"/>
+                      <a:ext cx="5579745" cy="2872105"/>
+                    </a:xfrm>
+                    <a:prstGeom prst="rect">
+                      <a:avLst/>
+                    </a:prstGeom>
+                  </pic:spPr>
+                </pic:pic>
+              </a:graphicData>
+            </a:graphic>
+          </wp:inline>
+        </w:drawing>
+      </w:r>
+    </w:p>
+    <w:p>
+      <w:pPr>
+        <w:ind w:firstLine="0"/>
+      </w:pPr>
+      <w:r>
+        <w:t xml:space="preserve">Ở bước này set điểm cho user story và phân tích cụ thể của user story này: </w:t>
+      </w:r>
+    </w:p>
+    <w:p>
+      <w:pPr>
+        <w:ind w:firstLine="0"/>
+      </w:pPr>
+      <w:r>
+        <w:drawing>
+          <wp:inline distT="0" distB="0" distL="0" distR="0" wp14:anchorId="7DB2E7C4" wp14:editId="7BB03C51">
+            <wp:extent cx="5579745" cy="2853055"/>
+            <wp:effectExtent l="0" t="0" r="1905" b="4445"/>
+            <wp:docPr id="941376799" name="Picture 1"/>
+            <wp:cNvGraphicFramePr>
+              <a:graphicFrameLocks xmlns:a="http://schemas.openxmlformats.org/drawingml/2006/main" noChangeAspect="1"/>
+            </wp:cNvGraphicFramePr>
+            <a:graphic xmlns:a="http://schemas.openxmlformats.org/drawingml/2006/main">
+              <a:graphicData uri="http://schemas.openxmlformats.org/drawingml/2006/picture">
+                <pic:pic xmlns:pic="http://schemas.openxmlformats.org/drawingml/2006/picture">
+                  <pic:nvPicPr>
+                    <pic:cNvPr id="941376799" name=""/>
+                    <pic:cNvPicPr/>
+                  </pic:nvPicPr>
+                  <pic:blipFill>
+                    <a:blip r:embed="rId21"/>
+                    <a:stretch>
+                      <a:fillRect/>
+                    </a:stretch>
+                  </pic:blipFill>
+                  <pic:spPr>
+                    <a:xfrm>
+                      <a:off x="0" y="0"/>
+                      <a:ext cx="5579745" cy="2853055"/>
+                    </a:xfrm>
+                    <a:prstGeom prst="rect">
+                      <a:avLst/>
+                    </a:prstGeom>
+                  </pic:spPr>
+                </pic:pic>
+              </a:graphicData>
+            </a:graphic>
+          </wp:inline>
+        </w:drawing>
+      </w:r>
+    </w:p>
+    <w:p>
+      <w:pPr>
+        <w:spacing w:after="0" w:line="240" w:lineRule="auto"/>
+        <w:ind w:firstLine="0"/>
+        <w:jc w:val="left"/>
+      </w:pPr>
+      <w:r>
+        <w:br w:type="page"/>
+      </w:r>
+    </w:p>
+    <w:p>
+      <w:r>
+        <w:lastRenderedPageBreak/>
+        <w:t>Giao diện điều chỉnh điểm và người báo cáo:</w:t>
+      </w:r>
+    </w:p>
+    <w:p>
+      <w:r>
+        <w:rPr>
+          <w:noProof/>
+        </w:rPr>
+        <w:drawing>
+          <wp:inline distT="0" distB="0" distL="0" distR="0" wp14:anchorId="6F66BC5F" wp14:editId="535574DB">
+            <wp:extent cx="4590476" cy="3933333"/>
+            <wp:effectExtent l="0" t="0" r="635" b="0"/>
+            <wp:docPr id="1937640613" name="Picture 1"/>
+            <wp:cNvGraphicFramePr>
+              <a:graphicFrameLocks xmlns:a="http://schemas.openxmlformats.org/drawingml/2006/main" noChangeAspect="1"/>
+            </wp:cNvGraphicFramePr>
+            <a:graphic xmlns:a="http://schemas.openxmlformats.org/drawingml/2006/main">
+              <a:graphicData uri="http://schemas.openxmlformats.org/drawingml/2006/picture">
+                <pic:pic xmlns:pic="http://schemas.openxmlformats.org/drawingml/2006/picture">
+                  <pic:nvPicPr>
+                    <pic:cNvPr id="1937640613" name=""/>
+                    <pic:cNvPicPr/>
+                  </pic:nvPicPr>
+                  <pic:blipFill>
+                    <a:blip r:embed="rId22"/>
+                    <a:stretch>
+                      <a:fillRect/>
+                    </a:stretch>
+                  </pic:blipFill>
+                  <pic:spPr>
+                    <a:xfrm>
+                      <a:off x="0" y="0"/>
+                      <a:ext cx="4590476" cy="3933333"/>
+                    </a:xfrm>
+                    <a:prstGeom prst="rect">
+                      <a:avLst/>
+                    </a:prstGeom>
+                  </pic:spPr>
+                </pic:pic>
+              </a:graphicData>
+            </a:graphic>
+          </wp:inline>
+        </w:drawing>
+      </w:r>
+    </w:p>
+    <w:p>
+      <w:pPr>
+        <w:pStyle w:val="ListParagraph"/>
+        <w:numPr>
+          <w:ilvl w:val="0"/>
+          <w:numId w:val="10"/>
+        </w:numPr>
+      </w:pPr>
+      <w:r>
+        <w:t xml:space="preserve">Thực hiện tương tự với các back log items còn lại: </w:t>
+      </w:r>
+    </w:p>
+    <w:p>
+      <w:pPr>
+        <w:ind w:firstLine="0"/>
+      </w:pPr>
+      <w:r>
+        <w:drawing>
+          <wp:inline distT="0" distB="0" distL="0" distR="0" wp14:anchorId="7E2EC4BF" wp14:editId="6606EEDC">
+            <wp:extent cx="5579745" cy="3006725"/>
+            <wp:effectExtent l="0" t="0" r="1905" b="3175"/>
+            <wp:docPr id="1562224040" name="Picture 1"/>
+            <wp:cNvGraphicFramePr>
+              <a:graphicFrameLocks xmlns:a="http://schemas.openxmlformats.org/drawingml/2006/main" noChangeAspect="1"/>
+            </wp:cNvGraphicFramePr>
+            <a:graphic xmlns:a="http://schemas.openxmlformats.org/drawingml/2006/main">
+              <a:graphicData uri="http://schemas.openxmlformats.org/drawingml/2006/picture">
+                <pic:pic xmlns:pic="http://schemas.openxmlformats.org/drawingml/2006/picture">
+                  <pic:nvPicPr>
+                    <pic:cNvPr id="1562224040" name=""/>
+                    <pic:cNvPicPr/>
+                  </pic:nvPicPr>
+                  <pic:blipFill>
+                    <a:blip r:embed="rId23"/>
+                    <a:stretch>
+                      <a:fillRect/>
+                    </a:stretch>
+                  </pic:blipFill>
+                  <pic:spPr>
+                    <a:xfrm>
+                      <a:off x="0" y="0"/>
+                      <a:ext cx="5579745" cy="3006725"/>
+                    </a:xfrm>
+                    <a:prstGeom prst="rect">
+                      <a:avLst/>
+                    </a:prstGeom>
+                  </pic:spPr>
+                </pic:pic>
+              </a:graphicData>
+            </a:graphic>
+          </wp:inline>
+        </w:drawing>
+      </w:r>
+    </w:p>
+    <w:p>
+      <w:pPr>
+        <w:pStyle w:val="Heading3"/>
+      </w:pPr>
+      <w:bookmarkStart w:id="8" w:name="_Toc182046964"/>
+      <w:r>
+        <w:lastRenderedPageBreak/>
+        <w:t>5. Kết thúc cuộc họp</w:t>
+      </w:r>
+      <w:bookmarkEnd w:id="8"/>
+    </w:p>
+    <w:p>
+      <w:pPr>
+        <w:ind w:firstLine="0"/>
+      </w:pPr>
+      <w:r>
+        <w:drawing>
+          <wp:inline distT="0" distB="0" distL="0" distR="0" wp14:anchorId="2D81B318" wp14:editId="62C01571">
+            <wp:extent cx="5579745" cy="3758565"/>
+            <wp:effectExtent l="0" t="0" r="1905" b="0"/>
+            <wp:docPr id="1816598798" name="Picture 1"/>
+            <wp:cNvGraphicFramePr>
+              <a:graphicFrameLocks xmlns:a="http://schemas.openxmlformats.org/drawingml/2006/main" noChangeAspect="1"/>
+            </wp:cNvGraphicFramePr>
+            <a:graphic xmlns:a="http://schemas.openxmlformats.org/drawingml/2006/main">
+              <a:graphicData uri="http://schemas.openxmlformats.org/drawingml/2006/picture">
+                <pic:pic xmlns:pic="http://schemas.openxmlformats.org/drawingml/2006/picture">
+                  <pic:nvPicPr>
+                    <pic:cNvPr id="1816598798" name=""/>
+                    <pic:cNvPicPr/>
+                  </pic:nvPicPr>
+                  <pic:blipFill>
+                    <a:blip r:embed="rId24"/>
+                    <a:stretch>
+                      <a:fillRect/>
+                    </a:stretch>
+                  </pic:blipFill>
+                  <pic:spPr>
+                    <a:xfrm>
+                      <a:off x="0" y="0"/>
+                      <a:ext cx="5579745" cy="3758565"/>
+                    </a:xfrm>
+                    <a:prstGeom prst="rect">
+                      <a:avLst/>
+                    </a:prstGeom>
+                  </pic:spPr>
+                </pic:pic>
+              </a:graphicData>
+            </a:graphic>
+          </wp:inline>
+        </w:drawing>
+      </w:r>
+    </w:p>
+    <w:p>
+      <w:pPr>
+        <w:ind w:firstLine="0"/>
+      </w:pPr>
+      <w:r>
+        <w:t>Sau khi kết thúc cuộc họp, tất cả các Scrum đều chuyển sang trạng thái In progress:</w:t>
+      </w:r>
+    </w:p>
+    <w:p>
+      <w:pPr>
+        <w:ind w:firstLine="0"/>
+      </w:pPr>
+      <w:r>
+        <w:rPr>
+          <w:noProof/>
+        </w:rPr>
+        <w:drawing>
+          <wp:inline distT="0" distB="0" distL="0" distR="0" wp14:anchorId="5F73C98A" wp14:editId="6EF64F9C">
+            <wp:extent cx="5579745" cy="2382520"/>
+            <wp:effectExtent l="0" t="0" r="1905" b="0"/>
+            <wp:docPr id="1296697294" name="Picture 1"/>
+            <wp:cNvGraphicFramePr>
+              <a:graphicFrameLocks xmlns:a="http://schemas.openxmlformats.org/drawingml/2006/main" noChangeAspect="1"/>
+            </wp:cNvGraphicFramePr>
+            <a:graphic xmlns:a="http://schemas.openxmlformats.org/drawingml/2006/main">
+              <a:graphicData uri="http://schemas.openxmlformats.org/drawingml/2006/picture">
+                <pic:pic xmlns:pic="http://schemas.openxmlformats.org/drawingml/2006/picture">
+                  <pic:nvPicPr>
+                    <pic:cNvPr id="1296697294" name=""/>
+                    <pic:cNvPicPr/>
+                  </pic:nvPicPr>
+                  <pic:blipFill>
+                    <a:blip r:embed="rId25"/>
+                    <a:stretch>
+                      <a:fillRect/>
+                    </a:stretch>
+                  </pic:blipFill>
+                  <pic:spPr>
+                    <a:xfrm>
+                      <a:off x="0" y="0"/>
+                      <a:ext cx="5579745" cy="2382520"/>
+                    </a:xfrm>
+                    <a:prstGeom prst="rect">
+                      <a:avLst/>
+                    </a:prstGeom>
+                  </pic:spPr>
+                </pic:pic>
+              </a:graphicData>
+            </a:graphic>
+          </wp:inline>
+        </w:drawing>
+      </w:r>
+    </w:p>
+    <w:p>
+      <w:pPr>
+        <w:pStyle w:val="Heading3"/>
+      </w:pPr>
+      <w:bookmarkStart w:id="9" w:name="_Toc182046965"/>
+      <w:r>
+        <w:lastRenderedPageBreak/>
+        <w:t>6. Tổ chức lại cuộc họp – Scrum – hoàn thành công việc</w:t>
+      </w:r>
+      <w:bookmarkEnd w:id="9"/>
+    </w:p>
+    <w:p>
+      <w:pPr>
+        <w:ind w:firstLine="0"/>
+      </w:pPr>
+      <w:r>
+        <w:drawing>
+          <wp:inline distT="0" distB="0" distL="0" distR="0" wp14:anchorId="1D094910" wp14:editId="1451A8D9">
+            <wp:extent cx="5579745" cy="5878830"/>
+            <wp:effectExtent l="0" t="0" r="1905" b="7620"/>
+            <wp:docPr id="1351674006" name="Picture 1"/>
+            <wp:cNvGraphicFramePr>
+              <a:graphicFrameLocks xmlns:a="http://schemas.openxmlformats.org/drawingml/2006/main" noChangeAspect="1"/>
+            </wp:cNvGraphicFramePr>
+            <a:graphic xmlns:a="http://schemas.openxmlformats.org/drawingml/2006/main">
+              <a:graphicData uri="http://schemas.openxmlformats.org/drawingml/2006/picture">
+                <pic:pic xmlns:pic="http://schemas.openxmlformats.org/drawingml/2006/picture">
+                  <pic:nvPicPr>
+                    <pic:cNvPr id="1351674006" name=""/>
+                    <pic:cNvPicPr/>
+                  </pic:nvPicPr>
+                  <pic:blipFill>
+                    <a:blip r:embed="rId26"/>
+                    <a:stretch>
+                      <a:fillRect/>
+                    </a:stretch>
+                  </pic:blipFill>
+                  <pic:spPr>
+                    <a:xfrm>
+                      <a:off x="0" y="0"/>
+                      <a:ext cx="5579745" cy="5878830"/>
+                    </a:xfrm>
+                    <a:prstGeom prst="rect">
+                      <a:avLst/>
+                    </a:prstGeom>
+                  </pic:spPr>
+                </pic:pic>
+              </a:graphicData>
+            </a:graphic>
+          </wp:inline>
+        </w:drawing>
+      </w:r>
+    </w:p>
+    <w:p>
+      <w:pPr>
+        <w:ind w:firstLine="0"/>
+      </w:pPr>
+      <w:r>
+        <w:t xml:space="preserve">Kiểm tra lại các tiến trình còn dang dở, sau đó tiếp tục báo cáo: </w:t>
+      </w:r>
+    </w:p>
+    <w:p>
+      <w:pPr>
+        <w:ind w:firstLine="0"/>
+      </w:pPr>
+    </w:p>
+    <w:p>
+      <w:pPr>
+        <w:ind w:firstLine="0"/>
+      </w:pPr>
+      <w:r>
+        <w:rPr>
+          <w:noProof/>
+        </w:rPr>
+        <w:lastRenderedPageBreak/>
+        <w:drawing>
+          <wp:inline distT="0" distB="0" distL="0" distR="0" wp14:anchorId="5C8CB667" wp14:editId="1D3E86E1">
+            <wp:extent cx="4333333" cy="3742857"/>
+            <wp:effectExtent l="0" t="0" r="0" b="0"/>
+            <wp:docPr id="1364552963" name="Picture 1"/>
+            <wp:cNvGraphicFramePr>
+              <a:graphicFrameLocks xmlns:a="http://schemas.openxmlformats.org/drawingml/2006/main" noChangeAspect="1"/>
+            </wp:cNvGraphicFramePr>
+            <a:graphic xmlns:a="http://schemas.openxmlformats.org/drawingml/2006/main">
+              <a:graphicData uri="http://schemas.openxmlformats.org/drawingml/2006/picture">
+                <pic:pic xmlns:pic="http://schemas.openxmlformats.org/drawingml/2006/picture">
+                  <pic:nvPicPr>
+                    <pic:cNvPr id="1364552963" name=""/>
+                    <pic:cNvPicPr/>
+                  </pic:nvPicPr>
+                  <pic:blipFill>
+                    <a:blip r:embed="rId27"/>
+                    <a:stretch>
+                      <a:fillRect/>
+                    </a:stretch>
+                  </pic:blipFill>
+                  <pic:spPr>
+                    <a:xfrm>
+                      <a:off x="0" y="0"/>
+                      <a:ext cx="4333333" cy="3742857"/>
+                    </a:xfrm>
+                    <a:prstGeom prst="rect">
+                      <a:avLst/>
+                    </a:prstGeom>
+                  </pic:spPr>
+                </pic:pic>
+              </a:graphicData>
+            </a:graphic>
+          </wp:inline>
+        </w:drawing>
+      </w:r>
+    </w:p>
+    <w:p>
+      <w:pPr>
+        <w:pStyle w:val="ListParagraph"/>
+        <w:numPr>
+          <w:ilvl w:val="0"/>
+          <w:numId w:val="10"/>
+        </w:numPr>
+      </w:pPr>
+      <w:r>
+        <w:t>Chuyển sang Done nếu công việc đã hoàn thành.</w:t>
+      </w:r>
+    </w:p>
+    <w:p>
+      <w:pPr>
+        <w:ind w:left="360" w:firstLine="0"/>
+      </w:pPr>
+      <w:r>
+        <w:t>Thực hiện điều chỉnh story point cho Spring scrum 2:</w:t>
+      </w:r>
+    </w:p>
+    <w:p>
+      <w:pPr>
+        <w:ind w:firstLine="0"/>
+      </w:pPr>
+      <w:r>
+        <w:rPr>
+          <w:noProof/>
+        </w:rPr>
+        <w:drawing>
+          <wp:inline distT="0" distB="0" distL="0" distR="0" wp14:anchorId="14BFAC0B" wp14:editId="2275EF26">
+            <wp:extent cx="5579745" cy="2082800"/>
+            <wp:effectExtent l="0" t="0" r="1905" b="0"/>
+            <wp:docPr id="1588461849" name="Picture 1"/>
+            <wp:cNvGraphicFramePr>
+              <a:graphicFrameLocks xmlns:a="http://schemas.openxmlformats.org/drawingml/2006/main" noChangeAspect="1"/>
+            </wp:cNvGraphicFramePr>
+            <a:graphic xmlns:a="http://schemas.openxmlformats.org/drawingml/2006/main">
+              <a:graphicData uri="http://schemas.openxmlformats.org/drawingml/2006/picture">
+                <pic:pic xmlns:pic="http://schemas.openxmlformats.org/drawingml/2006/picture">
+                  <pic:nvPicPr>
+                    <pic:cNvPr id="1588461849" name=""/>
+                    <pic:cNvPicPr/>
+                  </pic:nvPicPr>
+                  <pic:blipFill>
+                    <a:blip r:embed="rId28"/>
+                    <a:stretch>
+                      <a:fillRect/>
+                    </a:stretch>
+                  </pic:blipFill>
+                  <pic:spPr>
+                    <a:xfrm>
+                      <a:off x="0" y="0"/>
+                      <a:ext cx="5579745" cy="2082800"/>
+                    </a:xfrm>
+                    <a:prstGeom prst="rect">
+                      <a:avLst/>
+                    </a:prstGeom>
+                  </pic:spPr>
+                </pic:pic>
+              </a:graphicData>
+            </a:graphic>
+          </wp:inline>
+        </w:drawing>
+      </w:r>
+    </w:p>
+    <w:p>
+      <w:pPr>
+        <w:ind w:firstLine="0"/>
+      </w:pPr>
+      <w:r>
+        <w:rPr>
+          <w:noProof/>
+        </w:rPr>
+        <w:lastRenderedPageBreak/>
+        <w:drawing>
+          <wp:inline distT="0" distB="0" distL="0" distR="0" wp14:anchorId="17E4390A" wp14:editId="3D8F53D0">
+            <wp:extent cx="5579745" cy="2973070"/>
+            <wp:effectExtent l="0" t="0" r="1905" b="0"/>
+            <wp:docPr id="1956675002" name="Picture 1"/>
+            <wp:cNvGraphicFramePr>
+              <a:graphicFrameLocks xmlns:a="http://schemas.openxmlformats.org/drawingml/2006/main" noChangeAspect="1"/>
+            </wp:cNvGraphicFramePr>
+            <a:graphic xmlns:a="http://schemas.openxmlformats.org/drawingml/2006/main">
+              <a:graphicData uri="http://schemas.openxmlformats.org/drawingml/2006/picture">
+                <pic:pic xmlns:pic="http://schemas.openxmlformats.org/drawingml/2006/picture">
+                  <pic:nvPicPr>
+                    <pic:cNvPr id="1956675002" name=""/>
+                    <pic:cNvPicPr/>
+                  </pic:nvPicPr>
+                  <pic:blipFill>
+                    <a:blip r:embed="rId29"/>
+                    <a:stretch>
+                      <a:fillRect/>
+                    </a:stretch>
+                  </pic:blipFill>
+                  <pic:spPr>
+                    <a:xfrm>
+                      <a:off x="0" y="0"/>
+                      <a:ext cx="5579745" cy="2973070"/>
+                    </a:xfrm>
+                    <a:prstGeom prst="rect">
+                      <a:avLst/>
+                    </a:prstGeom>
+                  </pic:spPr>
+                </pic:pic>
+              </a:graphicData>
+            </a:graphic>
+          </wp:inline>
+        </w:drawing>
+      </w:r>
+    </w:p>
+    <w:p>
+      <w:pPr>
+        <w:ind w:firstLine="0"/>
+      </w:pPr>
+      <w:r>
+        <w:t xml:space="preserve">Kết thúc cuộc họp lần 2: </w:t>
+      </w:r>
+    </w:p>
+    <w:p>
+      <w:pPr>
+        <w:ind w:firstLine="0"/>
+      </w:pPr>
+      <w:r>
+        <w:drawing>
+          <wp:inline distT="0" distB="0" distL="0" distR="0" wp14:anchorId="73DDC911" wp14:editId="48D3DC72">
+            <wp:extent cx="5579745" cy="4324985"/>
+            <wp:effectExtent l="0" t="0" r="1905" b="0"/>
+            <wp:docPr id="1890631810" name="Picture 1"/>
+            <wp:cNvGraphicFramePr>
+              <a:graphicFrameLocks xmlns:a="http://schemas.openxmlformats.org/drawingml/2006/main" noChangeAspect="1"/>
+            </wp:cNvGraphicFramePr>
+            <a:graphic xmlns:a="http://schemas.openxmlformats.org/drawingml/2006/main">
+              <a:graphicData uri="http://schemas.openxmlformats.org/drawingml/2006/picture">
+                <pic:pic xmlns:pic="http://schemas.openxmlformats.org/drawingml/2006/picture">
+                  <pic:nvPicPr>
+                    <pic:cNvPr id="1890631810" name=""/>
+                    <pic:cNvPicPr/>
+                  </pic:nvPicPr>
+                  <pic:blipFill>
+                    <a:blip r:embed="rId30"/>
+                    <a:stretch>
+                      <a:fillRect/>
+                    </a:stretch>
+                  </pic:blipFill>
+                  <pic:spPr>
+                    <a:xfrm>
+                      <a:off x="0" y="0"/>
+                      <a:ext cx="5579745" cy="4324985"/>
+                    </a:xfrm>
+                    <a:prstGeom prst="rect">
+                      <a:avLst/>
+                    </a:prstGeom>
+                  </pic:spPr>
+                </pic:pic>
+              </a:graphicData>
+            </a:graphic>
+          </wp:inline>
+        </w:drawing>
+      </w:r>
+    </w:p>
+    <w:p>
+      <w:pPr>
+        <w:ind w:firstLine="0"/>
+      </w:pPr>
+      <w:r>
+        <w:t>Trước khi kết thúc cuộc họp nhìn lại Spint progress:</w:t>
+      </w:r>
+    </w:p>
+    <w:p>
+      <w:pPr>
+        <w:ind w:firstLine="0"/>
+      </w:pPr>
+      <w:r>
+        <w:lastRenderedPageBreak/>
+        <w:drawing>
+          <wp:inline distT="0" distB="0" distL="0" distR="0" wp14:anchorId="0F7574A4" wp14:editId="3F2142F0">
+            <wp:extent cx="5579745" cy="3089275"/>
+            <wp:effectExtent l="0" t="0" r="1905" b="0"/>
+            <wp:docPr id="532048414" name="Picture 1"/>
+            <wp:cNvGraphicFramePr>
+              <a:graphicFrameLocks xmlns:a="http://schemas.openxmlformats.org/drawingml/2006/main" noChangeAspect="1"/>
+            </wp:cNvGraphicFramePr>
+            <a:graphic xmlns:a="http://schemas.openxmlformats.org/drawingml/2006/main">
+              <a:graphicData uri="http://schemas.openxmlformats.org/drawingml/2006/picture">
+                <pic:pic xmlns:pic="http://schemas.openxmlformats.org/drawingml/2006/picture">
+                  <pic:nvPicPr>
+                    <pic:cNvPr id="532048414" name=""/>
+                    <pic:cNvPicPr/>
+                  </pic:nvPicPr>
+                  <pic:blipFill>
+                    <a:blip r:embed="rId31"/>
+                    <a:stretch>
+                      <a:fillRect/>
+                    </a:stretch>
+                  </pic:blipFill>
+                  <pic:spPr>
+                    <a:xfrm>
+                      <a:off x="0" y="0"/>
+                      <a:ext cx="5579745" cy="3089275"/>
+                    </a:xfrm>
+                    <a:prstGeom prst="rect">
+                      <a:avLst/>
+                    </a:prstGeom>
+                  </pic:spPr>
+                </pic:pic>
+              </a:graphicData>
+            </a:graphic>
+          </wp:inline>
+        </w:drawing>
+      </w:r>
+    </w:p>
+    <w:p>
+      <w:pPr>
+        <w:ind w:firstLine="0"/>
+      </w:pPr>
+      <w:r>
+        <w:t>Quan sát lại timeline dự án:</w:t>
+      </w:r>
+    </w:p>
+    <w:p>
+      <w:pPr>
+        <w:ind w:firstLine="0"/>
+      </w:pPr>
+      <w:r>
+        <w:drawing>
+          <wp:inline distT="0" distB="0" distL="0" distR="0" wp14:anchorId="1A7B0859" wp14:editId="5D19124B">
+            <wp:extent cx="5579745" cy="2970530"/>
+            <wp:effectExtent l="0" t="0" r="1905" b="1270"/>
+            <wp:docPr id="925259572" name="Picture 1"/>
+            <wp:cNvGraphicFramePr>
+              <a:graphicFrameLocks xmlns:a="http://schemas.openxmlformats.org/drawingml/2006/main" noChangeAspect="1"/>
+            </wp:cNvGraphicFramePr>
+            <a:graphic xmlns:a="http://schemas.openxmlformats.org/drawingml/2006/main">
+              <a:graphicData uri="http://schemas.openxmlformats.org/drawingml/2006/picture">
+                <pic:pic xmlns:pic="http://schemas.openxmlformats.org/drawingml/2006/picture">
+                  <pic:nvPicPr>
+                    <pic:cNvPr id="925259572" name=""/>
+                    <pic:cNvPicPr/>
+                  </pic:nvPicPr>
+                  <pic:blipFill>
+                    <a:blip r:embed="rId32"/>
+                    <a:stretch>
+                      <a:fillRect/>
+                    </a:stretch>
+                  </pic:blipFill>
+                  <pic:spPr>
+                    <a:xfrm>
+                      <a:off x="0" y="0"/>
+                      <a:ext cx="5579745" cy="2970530"/>
+                    </a:xfrm>
+                    <a:prstGeom prst="rect">
+                      <a:avLst/>
+                    </a:prstGeom>
+                  </pic:spPr>
+                </pic:pic>
+              </a:graphicData>
+            </a:graphic>
+          </wp:inline>
+        </w:drawing>
+      </w:r>
+    </w:p>
+    <w:p>
+      <w:pPr>
+        <w:ind w:firstLine="0"/>
+      </w:pPr>
+      <w:r>
+        <w:t xml:space="preserve">Và chart: </w:t>
+      </w:r>
+    </w:p>
+    <w:p>
+      <w:pPr>
+        <w:ind w:firstLine="0"/>
+        <w:jc w:val="center"/>
+      </w:pPr>
+      <w:r>
+        <w:rPr>
+          <w:noProof/>
+        </w:rPr>
+        <w:lastRenderedPageBreak/>
+        <w:drawing>
+          <wp:inline distT="0" distB="0" distL="0" distR="0" wp14:anchorId="697C38BE" wp14:editId="5D99BA99">
+            <wp:extent cx="3676190" cy="4161905"/>
+            <wp:effectExtent l="0" t="0" r="635" b="0"/>
+            <wp:docPr id="23311978" name="Picture 1"/>
+            <wp:cNvGraphicFramePr>
+              <a:graphicFrameLocks xmlns:a="http://schemas.openxmlformats.org/drawingml/2006/main" noChangeAspect="1"/>
+            </wp:cNvGraphicFramePr>
+            <a:graphic xmlns:a="http://schemas.openxmlformats.org/drawingml/2006/main">
+              <a:graphicData uri="http://schemas.openxmlformats.org/drawingml/2006/picture">
+                <pic:pic xmlns:pic="http://schemas.openxmlformats.org/drawingml/2006/picture">
+                  <pic:nvPicPr>
+                    <pic:cNvPr id="23311978" name=""/>
+                    <pic:cNvPicPr/>
+                  </pic:nvPicPr>
+                  <pic:blipFill>
+                    <a:blip r:embed="rId33"/>
+                    <a:stretch>
+                      <a:fillRect/>
+                    </a:stretch>
+                  </pic:blipFill>
+                  <pic:spPr>
+                    <a:xfrm>
+                      <a:off x="0" y="0"/>
+                      <a:ext cx="3676190" cy="4161905"/>
+                    </a:xfrm>
+                    <a:prstGeom prst="rect">
+                      <a:avLst/>
+                    </a:prstGeom>
+                  </pic:spPr>
+                </pic:pic>
+              </a:graphicData>
+            </a:graphic>
+          </wp:inline>
+        </w:drawing>
+      </w:r>
+    </w:p>
+    <w:p>
+      <w:pPr>
+        <w:ind w:firstLine="0"/>
+        <w:jc w:val="center"/>
+      </w:pPr>
+      <w:r>
+        <w:t>----Hết----</w:t>
+      </w:r>
+    </w:p>
+    <w:p>
+      <w:pPr>
+        <w:ind w:firstLine="0"/>
+        <w:jc w:val="center"/>
+      </w:pPr>
+      <w:r>
+        <w:rPr>
+          <w:noProof/>
+        </w:rPr>
+        <w:lastRenderedPageBreak/>
+        <w:drawing>
+          <wp:inline distT="0" distB="0" distL="0" distR="0" wp14:anchorId="228E5643" wp14:editId="49901FB5">
+            <wp:extent cx="4047619" cy="4361905"/>
+            <wp:effectExtent l="0" t="0" r="0" b="635"/>
+            <wp:docPr id="1570042998" name="Picture 1"/>
+            <wp:cNvGraphicFramePr>
+              <a:graphicFrameLocks xmlns:a="http://schemas.openxmlformats.org/drawingml/2006/main" noChangeAspect="1"/>
+            </wp:cNvGraphicFramePr>
+            <a:graphic xmlns:a="http://schemas.openxmlformats.org/drawingml/2006/main">
+              <a:graphicData uri="http://schemas.openxmlformats.org/drawingml/2006/picture">
+                <pic:pic xmlns:pic="http://schemas.openxmlformats.org/drawingml/2006/picture">
+                  <pic:nvPicPr>
+                    <pic:cNvPr id="1570042998" name=""/>
+                    <pic:cNvPicPr/>
+                  </pic:nvPicPr>
+                  <pic:blipFill>
+                    <a:blip r:embed="rId34"/>
+                    <a:stretch>
+                      <a:fillRect/>
+                    </a:stretch>
+                  </pic:blipFill>
+                  <pic:spPr>
+                    <a:xfrm>
+                      <a:off x="0" y="0"/>
+                      <a:ext cx="4047619" cy="4361905"/>
+                    </a:xfrm>
+                    <a:prstGeom prst="rect">
+                      <a:avLst/>
+                    </a:prstGeom>
+                  </pic:spPr>
+                </pic:pic>
+              </a:graphicData>
+            </a:graphic>
+          </wp:inline>
+        </w:drawing>
+      </w:r>
+    </w:p>
     <w:sectPr>
-      <w:headerReference w:type="default" r:id="rId16"/>
-      <w:footerReference w:type="default" r:id="rId17"/>
+      <w:headerReference w:type="default" r:id="rId35"/>
+      <w:footerReference w:type="default" r:id="rId36"/>
       <w:pgSz w:w="11906" w:h="16838"/>
       <w:pgMar w:top="1483" w:right="1134" w:bottom="1701" w:left="1985" w:header="720" w:footer="720" w:gutter="0"/>
       <w:pgNumType w:start="2"/>
@@ -2534,7 +3903,7 @@
   <w:abstractNum w:abstractNumId="5" w15:restartNumberingAfterBreak="0">
     <w:nsid w:val="4C3132BA"/>
     <w:multiLevelType w:val="hybridMultilevel"/>
-    <w:tmpl w:val="A292390C"/>
+    <w:tmpl w:val="0D4EE642"/>
     <w:lvl w:ilvl="0" w:tplc="04090001">
       <w:start w:val="1"/>
       <w:numFmt w:val="bullet"/>
@@ -3674,6 +5043,7 @@
   <w:style w:type="character" w:default="1" w:styleId="DefaultParagraphFont">
     <w:name w:val="Default Paragraph Font"/>
     <w:uiPriority w:val="1"/>
+    <w:semiHidden/>
     <w:unhideWhenUsed/>
   </w:style>
   <w:style w:type="table" w:default="1" w:styleId="TableNormal">

</xml_diff>